<commit_message>
bug fixed: add phpword block header error
bug fixed: add phpword block header error
</commit_message>
<xml_diff>
--- a/tests/samples/phpword/temple.docx
+++ b/tests/samples/phpword/temple.docx
@@ -1,6 +1,6 @@
 
 <file path=word/document.xml><?xml version="1.0" encoding="utf-8"?>
-<w:document xmlns:wpc="http://schemas.microsoft.com/office/word/2010/wordprocessingCanvas" xmlns:cx="http://schemas.microsoft.com/office/drawing/2014/chartex" xmlns:cx1="http://schemas.microsoft.com/office/drawing/2015/9/8/chartex" xmlns:cx2="http://schemas.microsoft.com/office/drawing/2015/10/21/chartex" xmlns:cx3="http://schemas.microsoft.com/office/drawing/2016/5/9/chartex" xmlns:cx4="http://schemas.microsoft.com/office/drawing/2016/5/10/chartex" xmlns:cx5="http://schemas.microsoft.com/office/drawing/2016/5/11/chartex" xmlns:cx6="http://schemas.microsoft.com/office/drawing/2016/5/12/chartex" xmlns:cx7="http://schemas.microsoft.com/office/drawing/2016/5/13/chartex" xmlns:cx8="http://schemas.microsoft.com/office/drawing/2016/5/14/chartex" xmlns:mc="http://schemas.openxmlformats.org/markup-compatibility/2006" xmlns:aink="http://schemas.microsoft.com/office/drawing/2016/ink" xmlns:am3d="http://schemas.microsoft.com/office/drawing/2017/model3d" xmlns:o="urn:schemas-microsoft-com:office:office" xmlns:r="http://schemas.openxmlformats.org/officeDocument/2006/relationships" xmlns:m="http://schemas.openxmlformats.org/officeDocument/2006/math" xmlns:v="urn:schemas-microsoft-com:vml" xmlns:wp14="http://schemas.microsoft.com/office/word/2010/wordprocessingDrawing" xmlns:wp="http://schemas.openxmlformats.org/drawingml/2006/wordprocessingDrawing" xmlns:w10="urn:schemas-microsoft-com:office:word" xmlns:w="http://schemas.openxmlformats.org/wordprocessingml/2006/main" xmlns:w14="http://schemas.microsoft.com/office/word/2010/wordml" xmlns:w15="http://schemas.microsoft.com/office/word/2012/wordml" xmlns:w16cex="http://schemas.microsoft.com/office/word/2018/wordml/cex" xmlns:w16cid="http://schemas.microsoft.com/office/word/2016/wordml/cid" xmlns:w16="http://schemas.microsoft.com/office/word/2018/wordml" xmlns:w16se="http://schemas.microsoft.com/office/word/2015/wordml/symex" xmlns:wpg="http://schemas.microsoft.com/office/word/2010/wordprocessingGroup" xmlns:wpi="http://schemas.microsoft.com/office/word/2010/wordprocessingInk" xmlns:wne="http://schemas.microsoft.com/office/word/2006/wordml" xmlns:wps="http://schemas.microsoft.com/office/word/2010/wordprocessingShape" mc:Ignorable="w14 w15 w16se w16cid w16 w16cex wp14">
+<w:document xmlns:wpc="http://schemas.microsoft.com/office/word/2010/wordprocessingCanvas" xmlns:cx="http://schemas.microsoft.com/office/drawing/2014/chartex" xmlns:cx1="http://schemas.microsoft.com/office/drawing/2015/9/8/chartex" xmlns:cx2="http://schemas.microsoft.com/office/drawing/2015/10/21/chartex" xmlns:cx3="http://schemas.microsoft.com/office/drawing/2016/5/9/chartex" xmlns:cx4="http://schemas.microsoft.com/office/drawing/2016/5/10/chartex" xmlns:cx5="http://schemas.microsoft.com/office/drawing/2016/5/11/chartex" xmlns:cx6="http://schemas.microsoft.com/office/drawing/2016/5/12/chartex" xmlns:cx7="http://schemas.microsoft.com/office/drawing/2016/5/13/chartex" xmlns:cx8="http://schemas.microsoft.com/office/drawing/2016/5/14/chartex" xmlns:mc="http://schemas.openxmlformats.org/markup-compatibility/2006" xmlns:aink="http://schemas.microsoft.com/office/drawing/2016/ink" xmlns:am3d="http://schemas.microsoft.com/office/drawing/2017/model3d" xmlns:o="urn:schemas-microsoft-com:office:office" xmlns:oel="http://schemas.microsoft.com/office/2019/extlst" xmlns:r="http://schemas.openxmlformats.org/officeDocument/2006/relationships" xmlns:m="http://schemas.openxmlformats.org/officeDocument/2006/math" xmlns:v="urn:schemas-microsoft-com:vml" xmlns:wp14="http://schemas.microsoft.com/office/word/2010/wordprocessingDrawing" xmlns:wp="http://schemas.openxmlformats.org/drawingml/2006/wordprocessingDrawing" xmlns:w10="urn:schemas-microsoft-com:office:word" xmlns:w="http://schemas.openxmlformats.org/wordprocessingml/2006/main" xmlns:w14="http://schemas.microsoft.com/office/word/2010/wordml" xmlns:w15="http://schemas.microsoft.com/office/word/2012/wordml" xmlns:w16cex="http://schemas.microsoft.com/office/word/2018/wordml/cex" xmlns:w16cid="http://schemas.microsoft.com/office/word/2016/wordml/cid" xmlns:w16="http://schemas.microsoft.com/office/word/2018/wordml" xmlns:w16sdtdh="http://schemas.microsoft.com/office/word/2020/wordml/sdtdatahash" xmlns:w16se="http://schemas.microsoft.com/office/word/2015/wordml/symex" xmlns:wpg="http://schemas.microsoft.com/office/word/2010/wordprocessingGroup" xmlns:wpi="http://schemas.microsoft.com/office/word/2010/wordprocessingInk" xmlns:wne="http://schemas.microsoft.com/office/word/2006/wordml" xmlns:wps="http://schemas.microsoft.com/office/word/2010/wordprocessingShape" mc:Ignorable="w14 w15 w16se w16cid w16 w16cex w16sdtdh wp14">
   <w:background w:color="FFFFFF"/>
   <w:body>
     <w:p>
@@ -49,7 +49,6 @@
       </w:r>
     </w:p>
     <w:p>
-      <w:commentRangeStart w:id="1"/>
       <w:r>
         <w:pict w14:anchorId="2B3ACBC5">
           <v:shapetype id="_x0000_t75" coordsize="21600,21600" o:spt="75" o:preferrelative="t" path="m@4@5l@4@11@9@11@9@5xe" filled="f" stroked="f">
@@ -71,11 +70,12 @@
             <v:path o:extrusionok="f" gradientshapeok="t" o:connecttype="rect"/>
             <o:lock v:ext="edit" aspectratio="t"/>
           </v:shapetype>
-          <v:shape id="_x0000_i1025" type="#_x0000_t75" style="width:78.75pt;height:52.5pt">
-            <v:imagedata r:id="rId8" o:title=""/>
+          <v:shape id="_x0000_i1025" type="#_x0000_t75" style="width:79.5pt;height:52.5pt">
+            <v:imagedata r:id="rId10" o:title=""/>
           </v:shape>
         </w:pict>
       </w:r>
+      <w:commentRangeStart w:id="1"/>
       <w:commentRangeEnd w:id="1"/>
       <w:r>
         <w:rPr>
@@ -98,7 +98,7 @@
             <wp:cNvGraphicFramePr/>
             <a:graphic xmlns:a="http://schemas.openxmlformats.org/drawingml/2006/main">
               <a:graphicData uri="http://schemas.openxmlformats.org/drawingml/2006/chart">
-                <c:chart xmlns:c="http://schemas.openxmlformats.org/drawingml/2006/chart" xmlns:r="http://schemas.openxmlformats.org/officeDocument/2006/relationships" r:id="rId9"/>
+                <c:chart xmlns:c="http://schemas.openxmlformats.org/drawingml/2006/chart" xmlns:r="http://schemas.openxmlformats.org/officeDocument/2006/relationships" r:id="rId11"/>
               </a:graphicData>
             </a:graphic>
           </wp:inline>
@@ -140,7 +140,7 @@
             <wp:cNvGraphicFramePr/>
             <a:graphic xmlns:a="http://schemas.openxmlformats.org/drawingml/2006/main">
               <a:graphicData uri="http://schemas.openxmlformats.org/drawingml/2006/chart">
-                <c:chart xmlns:c="http://schemas.openxmlformats.org/drawingml/2006/chart" xmlns:r="http://schemas.openxmlformats.org/officeDocument/2006/relationships" r:id="rId10"/>
+                <c:chart xmlns:c="http://schemas.openxmlformats.org/drawingml/2006/chart" xmlns:r="http://schemas.openxmlformats.org/officeDocument/2006/relationships" r:id="rId12"/>
               </a:graphicData>
             </a:graphic>
           </wp:inline>
@@ -270,6 +270,12 @@
     </w:tbl>
     <w:p/>
     <w:sectPr>
+      <w:headerReference w:type="even" r:id="rId13"/>
+      <w:headerReference w:type="default" r:id="rId14"/>
+      <w:footerReference w:type="even" r:id="rId15"/>
+      <w:footerReference w:type="default" r:id="rId16"/>
+      <w:headerReference w:type="first" r:id="rId17"/>
+      <w:footerReference w:type="first" r:id="rId18"/>
       <w:pgSz w:w="11870" w:h="16787"/>
       <w:pgMar w:top="1417" w:right="1417" w:bottom="1701" w:left="1417" w:header="963" w:footer="992" w:gutter="0"/>
       <w:pgNumType w:start="1"/>
@@ -280,7 +286,7 @@
 </file>
 
 <file path=word/comments.xml><?xml version="1.0" encoding="utf-8"?>
-<w:comments xmlns:wpc="http://schemas.microsoft.com/office/word/2010/wordprocessingCanvas" xmlns:cx="http://schemas.microsoft.com/office/drawing/2014/chartex" xmlns:cx1="http://schemas.microsoft.com/office/drawing/2015/9/8/chartex" xmlns:cx2="http://schemas.microsoft.com/office/drawing/2015/10/21/chartex" xmlns:cx3="http://schemas.microsoft.com/office/drawing/2016/5/9/chartex" xmlns:cx4="http://schemas.microsoft.com/office/drawing/2016/5/10/chartex" xmlns:cx5="http://schemas.microsoft.com/office/drawing/2016/5/11/chartex" xmlns:cx6="http://schemas.microsoft.com/office/drawing/2016/5/12/chartex" xmlns:cx7="http://schemas.microsoft.com/office/drawing/2016/5/13/chartex" xmlns:cx8="http://schemas.microsoft.com/office/drawing/2016/5/14/chartex" xmlns:mc="http://schemas.openxmlformats.org/markup-compatibility/2006" xmlns:aink="http://schemas.microsoft.com/office/drawing/2016/ink" xmlns:am3d="http://schemas.microsoft.com/office/drawing/2017/model3d" xmlns:o="urn:schemas-microsoft-com:office:office" xmlns:r="http://schemas.openxmlformats.org/officeDocument/2006/relationships" xmlns:m="http://schemas.openxmlformats.org/officeDocument/2006/math" xmlns:v="urn:schemas-microsoft-com:vml" xmlns:wp14="http://schemas.microsoft.com/office/word/2010/wordprocessingDrawing" xmlns:wp="http://schemas.openxmlformats.org/drawingml/2006/wordprocessingDrawing" xmlns:w10="urn:schemas-microsoft-com:office:word" xmlns:w="http://schemas.openxmlformats.org/wordprocessingml/2006/main" xmlns:w14="http://schemas.microsoft.com/office/word/2010/wordml" xmlns:w15="http://schemas.microsoft.com/office/word/2012/wordml" xmlns:w16cex="http://schemas.microsoft.com/office/word/2018/wordml/cex" xmlns:w16cid="http://schemas.microsoft.com/office/word/2016/wordml/cid" xmlns:w16="http://schemas.microsoft.com/office/word/2018/wordml" xmlns:w16se="http://schemas.microsoft.com/office/word/2015/wordml/symex" xmlns:wpg="http://schemas.microsoft.com/office/word/2010/wordprocessingGroup" xmlns:wpi="http://schemas.microsoft.com/office/word/2010/wordprocessingInk" xmlns:wne="http://schemas.microsoft.com/office/word/2006/wordml" xmlns:wps="http://schemas.microsoft.com/office/word/2010/wordprocessingShape" mc:Ignorable="w14 w15 w16se w16cid w16 w16cex wp14">
+<w:comments xmlns:wpc="http://schemas.microsoft.com/office/word/2010/wordprocessingCanvas" xmlns:cx="http://schemas.microsoft.com/office/drawing/2014/chartex" xmlns:cx1="http://schemas.microsoft.com/office/drawing/2015/9/8/chartex" xmlns:cx2="http://schemas.microsoft.com/office/drawing/2015/10/21/chartex" xmlns:cx3="http://schemas.microsoft.com/office/drawing/2016/5/9/chartex" xmlns:cx4="http://schemas.microsoft.com/office/drawing/2016/5/10/chartex" xmlns:cx5="http://schemas.microsoft.com/office/drawing/2016/5/11/chartex" xmlns:cx6="http://schemas.microsoft.com/office/drawing/2016/5/12/chartex" xmlns:cx7="http://schemas.microsoft.com/office/drawing/2016/5/13/chartex" xmlns:cx8="http://schemas.microsoft.com/office/drawing/2016/5/14/chartex" xmlns:mc="http://schemas.openxmlformats.org/markup-compatibility/2006" xmlns:aink="http://schemas.microsoft.com/office/drawing/2016/ink" xmlns:am3d="http://schemas.microsoft.com/office/drawing/2017/model3d" xmlns:o="urn:schemas-microsoft-com:office:office" xmlns:oel="http://schemas.microsoft.com/office/2019/extlst" xmlns:r="http://schemas.openxmlformats.org/officeDocument/2006/relationships" xmlns:m="http://schemas.openxmlformats.org/officeDocument/2006/math" xmlns:v="urn:schemas-microsoft-com:vml" xmlns:wp14="http://schemas.microsoft.com/office/word/2010/wordprocessingDrawing" xmlns:wp="http://schemas.openxmlformats.org/drawingml/2006/wordprocessingDrawing" xmlns:w10="urn:schemas-microsoft-com:office:word" xmlns:w="http://schemas.openxmlformats.org/wordprocessingml/2006/main" xmlns:w14="http://schemas.microsoft.com/office/word/2010/wordml" xmlns:w15="http://schemas.microsoft.com/office/word/2012/wordml" xmlns:w16cex="http://schemas.microsoft.com/office/word/2018/wordml/cex" xmlns:w16cid="http://schemas.microsoft.com/office/word/2016/wordml/cid" xmlns:w16="http://schemas.microsoft.com/office/word/2018/wordml" xmlns:w16sdtdh="http://schemas.microsoft.com/office/word/2020/wordml/sdtdatahash" xmlns:w16se="http://schemas.microsoft.com/office/word/2015/wordml/symex" xmlns:wpg="http://schemas.microsoft.com/office/word/2010/wordprocessingGroup" xmlns:wpi="http://schemas.microsoft.com/office/word/2010/wordprocessingInk" xmlns:wne="http://schemas.microsoft.com/office/word/2006/wordml" xmlns:wps="http://schemas.microsoft.com/office/word/2010/wordprocessingShape" mc:Ignorable="w14 w15 w16se w16cid w16 w16cex w16sdtdh wp14">
   <w:comment w:id="0" w:author="Administrator" w:date="2020-03-30T21:01:00Z" w:initials="A">
     <w:p>
       <w:pPr>
@@ -349,7 +355,7 @@
 </file>
 
 <file path=word/commentsExtended.xml><?xml version="1.0" encoding="utf-8"?>
-<w15:commentsEx xmlns:wpc="http://schemas.microsoft.com/office/word/2010/wordprocessingCanvas" xmlns:cx="http://schemas.microsoft.com/office/drawing/2014/chartex" xmlns:cx1="http://schemas.microsoft.com/office/drawing/2015/9/8/chartex" xmlns:cx2="http://schemas.microsoft.com/office/drawing/2015/10/21/chartex" xmlns:cx3="http://schemas.microsoft.com/office/drawing/2016/5/9/chartex" xmlns:cx4="http://schemas.microsoft.com/office/drawing/2016/5/10/chartex" xmlns:cx5="http://schemas.microsoft.com/office/drawing/2016/5/11/chartex" xmlns:cx6="http://schemas.microsoft.com/office/drawing/2016/5/12/chartex" xmlns:cx7="http://schemas.microsoft.com/office/drawing/2016/5/13/chartex" xmlns:cx8="http://schemas.microsoft.com/office/drawing/2016/5/14/chartex" xmlns:mc="http://schemas.openxmlformats.org/markup-compatibility/2006" xmlns:aink="http://schemas.microsoft.com/office/drawing/2016/ink" xmlns:am3d="http://schemas.microsoft.com/office/drawing/2017/model3d" xmlns:o="urn:schemas-microsoft-com:office:office" xmlns:r="http://schemas.openxmlformats.org/officeDocument/2006/relationships" xmlns:m="http://schemas.openxmlformats.org/officeDocument/2006/math" xmlns:v="urn:schemas-microsoft-com:vml" xmlns:wp14="http://schemas.microsoft.com/office/word/2010/wordprocessingDrawing" xmlns:wp="http://schemas.openxmlformats.org/drawingml/2006/wordprocessingDrawing" xmlns:w10="urn:schemas-microsoft-com:office:word" xmlns:w="http://schemas.openxmlformats.org/wordprocessingml/2006/main" xmlns:w14="http://schemas.microsoft.com/office/word/2010/wordml" xmlns:w15="http://schemas.microsoft.com/office/word/2012/wordml" xmlns:w16cex="http://schemas.microsoft.com/office/word/2018/wordml/cex" xmlns:w16cid="http://schemas.microsoft.com/office/word/2016/wordml/cid" xmlns:w16="http://schemas.microsoft.com/office/word/2018/wordml" xmlns:w16se="http://schemas.microsoft.com/office/word/2015/wordml/symex" xmlns:wpg="http://schemas.microsoft.com/office/word/2010/wordprocessingGroup" xmlns:wpi="http://schemas.microsoft.com/office/word/2010/wordprocessingInk" xmlns:wne="http://schemas.microsoft.com/office/word/2006/wordml" xmlns:wps="http://schemas.microsoft.com/office/word/2010/wordprocessingShape" mc:Ignorable="w14 w15 w16se w16cid w16 w16cex wp14">
+<w15:commentsEx xmlns:wpc="http://schemas.microsoft.com/office/word/2010/wordprocessingCanvas" xmlns:cx="http://schemas.microsoft.com/office/drawing/2014/chartex" xmlns:cx1="http://schemas.microsoft.com/office/drawing/2015/9/8/chartex" xmlns:cx2="http://schemas.microsoft.com/office/drawing/2015/10/21/chartex" xmlns:cx3="http://schemas.microsoft.com/office/drawing/2016/5/9/chartex" xmlns:cx4="http://schemas.microsoft.com/office/drawing/2016/5/10/chartex" xmlns:cx5="http://schemas.microsoft.com/office/drawing/2016/5/11/chartex" xmlns:cx6="http://schemas.microsoft.com/office/drawing/2016/5/12/chartex" xmlns:cx7="http://schemas.microsoft.com/office/drawing/2016/5/13/chartex" xmlns:cx8="http://schemas.microsoft.com/office/drawing/2016/5/14/chartex" xmlns:mc="http://schemas.openxmlformats.org/markup-compatibility/2006" xmlns:aink="http://schemas.microsoft.com/office/drawing/2016/ink" xmlns:am3d="http://schemas.microsoft.com/office/drawing/2017/model3d" xmlns:o="urn:schemas-microsoft-com:office:office" xmlns:oel="http://schemas.microsoft.com/office/2019/extlst" xmlns:r="http://schemas.openxmlformats.org/officeDocument/2006/relationships" xmlns:m="http://schemas.openxmlformats.org/officeDocument/2006/math" xmlns:v="urn:schemas-microsoft-com:vml" xmlns:wp14="http://schemas.microsoft.com/office/word/2010/wordprocessingDrawing" xmlns:wp="http://schemas.openxmlformats.org/drawingml/2006/wordprocessingDrawing" xmlns:w10="urn:schemas-microsoft-com:office:word" xmlns:w="http://schemas.openxmlformats.org/wordprocessingml/2006/main" xmlns:w14="http://schemas.microsoft.com/office/word/2010/wordml" xmlns:w15="http://schemas.microsoft.com/office/word/2012/wordml" xmlns:w16cex="http://schemas.microsoft.com/office/word/2018/wordml/cex" xmlns:w16cid="http://schemas.microsoft.com/office/word/2016/wordml/cid" xmlns:w16="http://schemas.microsoft.com/office/word/2018/wordml" xmlns:w16sdtdh="http://schemas.microsoft.com/office/word/2020/wordml/sdtdatahash" xmlns:w16se="http://schemas.microsoft.com/office/word/2015/wordml/symex" xmlns:wpg="http://schemas.microsoft.com/office/word/2010/wordprocessingGroup" xmlns:wpi="http://schemas.microsoft.com/office/word/2010/wordprocessingInk" xmlns:wne="http://schemas.microsoft.com/office/word/2006/wordml" xmlns:wps="http://schemas.microsoft.com/office/word/2010/wordprocessingShape" mc:Ignorable="w14 w15 w16se w16cid w16 w16cex w16sdtdh wp14">
   <w15:commentEx w15:paraId="3E3EE06A" w15:done="0"/>
   <w15:commentEx w15:paraId="57010257" w15:done="0"/>
   <w15:commentEx w15:paraId="11F65774" w15:done="0"/>
@@ -358,7 +364,7 @@
 </file>
 
 <file path=word/commentsIds.xml><?xml version="1.0" encoding="utf-8"?>
-<w16cid:commentsIds xmlns:wpc="http://schemas.microsoft.com/office/word/2010/wordprocessingCanvas" xmlns:cx="http://schemas.microsoft.com/office/drawing/2014/chartex" xmlns:cx1="http://schemas.microsoft.com/office/drawing/2015/9/8/chartex" xmlns:cx2="http://schemas.microsoft.com/office/drawing/2015/10/21/chartex" xmlns:cx3="http://schemas.microsoft.com/office/drawing/2016/5/9/chartex" xmlns:cx4="http://schemas.microsoft.com/office/drawing/2016/5/10/chartex" xmlns:cx5="http://schemas.microsoft.com/office/drawing/2016/5/11/chartex" xmlns:cx6="http://schemas.microsoft.com/office/drawing/2016/5/12/chartex" xmlns:cx7="http://schemas.microsoft.com/office/drawing/2016/5/13/chartex" xmlns:cx8="http://schemas.microsoft.com/office/drawing/2016/5/14/chartex" xmlns:mc="http://schemas.openxmlformats.org/markup-compatibility/2006" xmlns:aink="http://schemas.microsoft.com/office/drawing/2016/ink" xmlns:am3d="http://schemas.microsoft.com/office/drawing/2017/model3d" xmlns:o="urn:schemas-microsoft-com:office:office" xmlns:r="http://schemas.openxmlformats.org/officeDocument/2006/relationships" xmlns:m="http://schemas.openxmlformats.org/officeDocument/2006/math" xmlns:v="urn:schemas-microsoft-com:vml" xmlns:wp14="http://schemas.microsoft.com/office/word/2010/wordprocessingDrawing" xmlns:wp="http://schemas.openxmlformats.org/drawingml/2006/wordprocessingDrawing" xmlns:w10="urn:schemas-microsoft-com:office:word" xmlns:w="http://schemas.openxmlformats.org/wordprocessingml/2006/main" xmlns:w14="http://schemas.microsoft.com/office/word/2010/wordml" xmlns:w15="http://schemas.microsoft.com/office/word/2012/wordml" xmlns:w16cex="http://schemas.microsoft.com/office/word/2018/wordml/cex" xmlns:w16cid="http://schemas.microsoft.com/office/word/2016/wordml/cid" xmlns:w16="http://schemas.microsoft.com/office/word/2018/wordml" xmlns:w16se="http://schemas.microsoft.com/office/word/2015/wordml/symex" xmlns:wpg="http://schemas.microsoft.com/office/word/2010/wordprocessingGroup" xmlns:wpi="http://schemas.microsoft.com/office/word/2010/wordprocessingInk" xmlns:wne="http://schemas.microsoft.com/office/word/2006/wordml" xmlns:wps="http://schemas.microsoft.com/office/word/2010/wordprocessingShape" mc:Ignorable="w14 w15 w16se w16cid w16 w16cex wp14">
+<w16cid:commentsIds xmlns:wpc="http://schemas.microsoft.com/office/word/2010/wordprocessingCanvas" xmlns:cx="http://schemas.microsoft.com/office/drawing/2014/chartex" xmlns:cx1="http://schemas.microsoft.com/office/drawing/2015/9/8/chartex" xmlns:cx2="http://schemas.microsoft.com/office/drawing/2015/10/21/chartex" xmlns:cx3="http://schemas.microsoft.com/office/drawing/2016/5/9/chartex" xmlns:cx4="http://schemas.microsoft.com/office/drawing/2016/5/10/chartex" xmlns:cx5="http://schemas.microsoft.com/office/drawing/2016/5/11/chartex" xmlns:cx6="http://schemas.microsoft.com/office/drawing/2016/5/12/chartex" xmlns:cx7="http://schemas.microsoft.com/office/drawing/2016/5/13/chartex" xmlns:cx8="http://schemas.microsoft.com/office/drawing/2016/5/14/chartex" xmlns:mc="http://schemas.openxmlformats.org/markup-compatibility/2006" xmlns:aink="http://schemas.microsoft.com/office/drawing/2016/ink" xmlns:am3d="http://schemas.microsoft.com/office/drawing/2017/model3d" xmlns:o="urn:schemas-microsoft-com:office:office" xmlns:oel="http://schemas.microsoft.com/office/2019/extlst" xmlns:r="http://schemas.openxmlformats.org/officeDocument/2006/relationships" xmlns:m="http://schemas.openxmlformats.org/officeDocument/2006/math" xmlns:v="urn:schemas-microsoft-com:vml" xmlns:wp14="http://schemas.microsoft.com/office/word/2010/wordprocessingDrawing" xmlns:wp="http://schemas.openxmlformats.org/drawingml/2006/wordprocessingDrawing" xmlns:w10="urn:schemas-microsoft-com:office:word" xmlns:w="http://schemas.openxmlformats.org/wordprocessingml/2006/main" xmlns:w14="http://schemas.microsoft.com/office/word/2010/wordml" xmlns:w15="http://schemas.microsoft.com/office/word/2012/wordml" xmlns:w16cex="http://schemas.microsoft.com/office/word/2018/wordml/cex" xmlns:w16cid="http://schemas.microsoft.com/office/word/2016/wordml/cid" xmlns:w16="http://schemas.microsoft.com/office/word/2018/wordml" xmlns:w16sdtdh="http://schemas.microsoft.com/office/word/2020/wordml/sdtdatahash" xmlns:w16se="http://schemas.microsoft.com/office/word/2015/wordml/symex" xmlns:wpg="http://schemas.microsoft.com/office/word/2010/wordprocessingGroup" xmlns:wpi="http://schemas.microsoft.com/office/word/2010/wordprocessingInk" xmlns:wne="http://schemas.microsoft.com/office/word/2006/wordml" xmlns:wps="http://schemas.microsoft.com/office/word/2010/wordprocessingShape" mc:Ignorable="w14 w15 w16se w16cid w16 w16cex w16sdtdh wp14">
   <w16cid:commentId w16cid:paraId="3E3EE06A" w16cid:durableId="22E3E3FF"/>
   <w16cid:commentId w16cid:paraId="57010257" w16cid:durableId="22E3E400"/>
   <w16cid:commentId w16cid:paraId="11F65774" w16cid:durableId="22E3E401"/>
@@ -366,8 +372,159 @@
 </w16cid:commentsIds>
 </file>
 
+<file path=word/endnotes.xml><?xml version="1.0" encoding="utf-8"?>
+<w:endnotes xmlns:wpc="http://schemas.microsoft.com/office/word/2010/wordprocessingCanvas" xmlns:cx="http://schemas.microsoft.com/office/drawing/2014/chartex" xmlns:cx1="http://schemas.microsoft.com/office/drawing/2015/9/8/chartex" xmlns:cx2="http://schemas.microsoft.com/office/drawing/2015/10/21/chartex" xmlns:cx3="http://schemas.microsoft.com/office/drawing/2016/5/9/chartex" xmlns:cx4="http://schemas.microsoft.com/office/drawing/2016/5/10/chartex" xmlns:cx5="http://schemas.microsoft.com/office/drawing/2016/5/11/chartex" xmlns:cx6="http://schemas.microsoft.com/office/drawing/2016/5/12/chartex" xmlns:cx7="http://schemas.microsoft.com/office/drawing/2016/5/13/chartex" xmlns:cx8="http://schemas.microsoft.com/office/drawing/2016/5/14/chartex" xmlns:mc="http://schemas.openxmlformats.org/markup-compatibility/2006" xmlns:aink="http://schemas.microsoft.com/office/drawing/2016/ink" xmlns:am3d="http://schemas.microsoft.com/office/drawing/2017/model3d" xmlns:o="urn:schemas-microsoft-com:office:office" xmlns:oel="http://schemas.microsoft.com/office/2019/extlst" xmlns:r="http://schemas.openxmlformats.org/officeDocument/2006/relationships" xmlns:m="http://schemas.openxmlformats.org/officeDocument/2006/math" xmlns:v="urn:schemas-microsoft-com:vml" xmlns:wp14="http://schemas.microsoft.com/office/word/2010/wordprocessingDrawing" xmlns:wp="http://schemas.openxmlformats.org/drawingml/2006/wordprocessingDrawing" xmlns:w10="urn:schemas-microsoft-com:office:word" xmlns:w="http://schemas.openxmlformats.org/wordprocessingml/2006/main" xmlns:w14="http://schemas.microsoft.com/office/word/2010/wordml" xmlns:w15="http://schemas.microsoft.com/office/word/2012/wordml" xmlns:w16cex="http://schemas.microsoft.com/office/word/2018/wordml/cex" xmlns:w16cid="http://schemas.microsoft.com/office/word/2016/wordml/cid" xmlns:w16="http://schemas.microsoft.com/office/word/2018/wordml" xmlns:w16sdtdh="http://schemas.microsoft.com/office/word/2020/wordml/sdtdatahash" xmlns:w16se="http://schemas.microsoft.com/office/word/2015/wordml/symex" xmlns:wpg="http://schemas.microsoft.com/office/word/2010/wordprocessingGroup" xmlns:wpi="http://schemas.microsoft.com/office/word/2010/wordprocessingInk" xmlns:wne="http://schemas.microsoft.com/office/word/2006/wordml" xmlns:wps="http://schemas.microsoft.com/office/word/2010/wordprocessingShape" mc:Ignorable="w14 w15 w16se w16cid w16 w16cex w16sdtdh wp14">
+  <w:endnote w:type="separator" w:id="-1">
+    <w:p>
+      <w:r>
+        <w:separator/>
+      </w:r>
+    </w:p>
+  </w:endnote>
+  <w:endnote w:type="continuationSeparator" w:id="0">
+    <w:p>
+      <w:r>
+        <w:continuationSeparator/>
+      </w:r>
+    </w:p>
+  </w:endnote>
+</w:endnotes>
+</file>
+
+<file path=word/footer1.xml><?xml version="1.0" encoding="utf-8"?>
+<w:ftr xmlns:wpc="http://schemas.microsoft.com/office/word/2010/wordprocessingCanvas" xmlns:cx="http://schemas.microsoft.com/office/drawing/2014/chartex" xmlns:cx1="http://schemas.microsoft.com/office/drawing/2015/9/8/chartex" xmlns:cx2="http://schemas.microsoft.com/office/drawing/2015/10/21/chartex" xmlns:cx3="http://schemas.microsoft.com/office/drawing/2016/5/9/chartex" xmlns:cx4="http://schemas.microsoft.com/office/drawing/2016/5/10/chartex" xmlns:cx5="http://schemas.microsoft.com/office/drawing/2016/5/11/chartex" xmlns:cx6="http://schemas.microsoft.com/office/drawing/2016/5/12/chartex" xmlns:cx7="http://schemas.microsoft.com/office/drawing/2016/5/13/chartex" xmlns:cx8="http://schemas.microsoft.com/office/drawing/2016/5/14/chartex" xmlns:mc="http://schemas.openxmlformats.org/markup-compatibility/2006" xmlns:aink="http://schemas.microsoft.com/office/drawing/2016/ink" xmlns:am3d="http://schemas.microsoft.com/office/drawing/2017/model3d" xmlns:o="urn:schemas-microsoft-com:office:office" xmlns:oel="http://schemas.microsoft.com/office/2019/extlst" xmlns:r="http://schemas.openxmlformats.org/officeDocument/2006/relationships" xmlns:m="http://schemas.openxmlformats.org/officeDocument/2006/math" xmlns:v="urn:schemas-microsoft-com:vml" xmlns:wp14="http://schemas.microsoft.com/office/word/2010/wordprocessingDrawing" xmlns:wp="http://schemas.openxmlformats.org/drawingml/2006/wordprocessingDrawing" xmlns:w10="urn:schemas-microsoft-com:office:word" xmlns:w="http://schemas.openxmlformats.org/wordprocessingml/2006/main" xmlns:w14="http://schemas.microsoft.com/office/word/2010/wordml" xmlns:w15="http://schemas.microsoft.com/office/word/2012/wordml" xmlns:w16cex="http://schemas.microsoft.com/office/word/2018/wordml/cex" xmlns:w16cid="http://schemas.microsoft.com/office/word/2016/wordml/cid" xmlns:w16="http://schemas.microsoft.com/office/word/2018/wordml" xmlns:w16sdtdh="http://schemas.microsoft.com/office/word/2020/wordml/sdtdatahash" xmlns:w16se="http://schemas.microsoft.com/office/word/2015/wordml/symex" xmlns:wpg="http://schemas.microsoft.com/office/word/2010/wordprocessingGroup" xmlns:wpi="http://schemas.microsoft.com/office/word/2010/wordprocessingInk" xmlns:wne="http://schemas.microsoft.com/office/word/2006/wordml" xmlns:wps="http://schemas.microsoft.com/office/word/2010/wordprocessingShape" mc:Ignorable="w14 w15 w16se w16cid w16 w16cex w16sdtdh wp14">
+  <w:p>
+    <w:pPr>
+      <w:pStyle w:val="af"/>
+    </w:pPr>
+  </w:p>
+</w:ftr>
+</file>
+
+<file path=word/footer2.xml><?xml version="1.0" encoding="utf-8"?>
+<w:ftr xmlns:wpc="http://schemas.microsoft.com/office/word/2010/wordprocessingCanvas" xmlns:cx="http://schemas.microsoft.com/office/drawing/2014/chartex" xmlns:cx1="http://schemas.microsoft.com/office/drawing/2015/9/8/chartex" xmlns:cx2="http://schemas.microsoft.com/office/drawing/2015/10/21/chartex" xmlns:cx3="http://schemas.microsoft.com/office/drawing/2016/5/9/chartex" xmlns:cx4="http://schemas.microsoft.com/office/drawing/2016/5/10/chartex" xmlns:cx5="http://schemas.microsoft.com/office/drawing/2016/5/11/chartex" xmlns:cx6="http://schemas.microsoft.com/office/drawing/2016/5/12/chartex" xmlns:cx7="http://schemas.microsoft.com/office/drawing/2016/5/13/chartex" xmlns:cx8="http://schemas.microsoft.com/office/drawing/2016/5/14/chartex" xmlns:mc="http://schemas.openxmlformats.org/markup-compatibility/2006" xmlns:aink="http://schemas.microsoft.com/office/drawing/2016/ink" xmlns:am3d="http://schemas.microsoft.com/office/drawing/2017/model3d" xmlns:o="urn:schemas-microsoft-com:office:office" xmlns:oel="http://schemas.microsoft.com/office/2019/extlst" xmlns:r="http://schemas.openxmlformats.org/officeDocument/2006/relationships" xmlns:m="http://schemas.openxmlformats.org/officeDocument/2006/math" xmlns:v="urn:schemas-microsoft-com:vml" xmlns:wp14="http://schemas.microsoft.com/office/word/2010/wordprocessingDrawing" xmlns:wp="http://schemas.openxmlformats.org/drawingml/2006/wordprocessingDrawing" xmlns:w10="urn:schemas-microsoft-com:office:word" xmlns:w="http://schemas.openxmlformats.org/wordprocessingml/2006/main" xmlns:w14="http://schemas.microsoft.com/office/word/2010/wordml" xmlns:w15="http://schemas.microsoft.com/office/word/2012/wordml" xmlns:w16cex="http://schemas.microsoft.com/office/word/2018/wordml/cex" xmlns:w16cid="http://schemas.microsoft.com/office/word/2016/wordml/cid" xmlns:w16="http://schemas.microsoft.com/office/word/2018/wordml" xmlns:w16sdtdh="http://schemas.microsoft.com/office/word/2020/wordml/sdtdatahash" xmlns:w16se="http://schemas.microsoft.com/office/word/2015/wordml/symex" xmlns:wpg="http://schemas.microsoft.com/office/word/2010/wordprocessingGroup" xmlns:wpi="http://schemas.microsoft.com/office/word/2010/wordprocessingInk" xmlns:wne="http://schemas.microsoft.com/office/word/2006/wordml" xmlns:wps="http://schemas.microsoft.com/office/word/2010/wordprocessingShape" mc:Ignorable="w14 w15 w16se w16cid w16 w16cex w16sdtdh wp14">
+  <w:p>
+    <w:pPr>
+      <w:pStyle w:val="af"/>
+    </w:pPr>
+  </w:p>
+</w:ftr>
+</file>
+
+<file path=word/footer3.xml><?xml version="1.0" encoding="utf-8"?>
+<w:ftr xmlns:wpc="http://schemas.microsoft.com/office/word/2010/wordprocessingCanvas" xmlns:cx="http://schemas.microsoft.com/office/drawing/2014/chartex" xmlns:cx1="http://schemas.microsoft.com/office/drawing/2015/9/8/chartex" xmlns:cx2="http://schemas.microsoft.com/office/drawing/2015/10/21/chartex" xmlns:cx3="http://schemas.microsoft.com/office/drawing/2016/5/9/chartex" xmlns:cx4="http://schemas.microsoft.com/office/drawing/2016/5/10/chartex" xmlns:cx5="http://schemas.microsoft.com/office/drawing/2016/5/11/chartex" xmlns:cx6="http://schemas.microsoft.com/office/drawing/2016/5/12/chartex" xmlns:cx7="http://schemas.microsoft.com/office/drawing/2016/5/13/chartex" xmlns:cx8="http://schemas.microsoft.com/office/drawing/2016/5/14/chartex" xmlns:mc="http://schemas.openxmlformats.org/markup-compatibility/2006" xmlns:aink="http://schemas.microsoft.com/office/drawing/2016/ink" xmlns:am3d="http://schemas.microsoft.com/office/drawing/2017/model3d" xmlns:o="urn:schemas-microsoft-com:office:office" xmlns:oel="http://schemas.microsoft.com/office/2019/extlst" xmlns:r="http://schemas.openxmlformats.org/officeDocument/2006/relationships" xmlns:m="http://schemas.openxmlformats.org/officeDocument/2006/math" xmlns:v="urn:schemas-microsoft-com:vml" xmlns:wp14="http://schemas.microsoft.com/office/word/2010/wordprocessingDrawing" xmlns:wp="http://schemas.openxmlformats.org/drawingml/2006/wordprocessingDrawing" xmlns:w10="urn:schemas-microsoft-com:office:word" xmlns:w="http://schemas.openxmlformats.org/wordprocessingml/2006/main" xmlns:w14="http://schemas.microsoft.com/office/word/2010/wordml" xmlns:w15="http://schemas.microsoft.com/office/word/2012/wordml" xmlns:w16cex="http://schemas.microsoft.com/office/word/2018/wordml/cex" xmlns:w16cid="http://schemas.microsoft.com/office/word/2016/wordml/cid" xmlns:w16="http://schemas.microsoft.com/office/word/2018/wordml" xmlns:w16sdtdh="http://schemas.microsoft.com/office/word/2020/wordml/sdtdatahash" xmlns:w16se="http://schemas.microsoft.com/office/word/2015/wordml/symex" xmlns:wpg="http://schemas.microsoft.com/office/word/2010/wordprocessingGroup" xmlns:wpi="http://schemas.microsoft.com/office/word/2010/wordprocessingInk" xmlns:wne="http://schemas.microsoft.com/office/word/2006/wordml" xmlns:wps="http://schemas.microsoft.com/office/word/2010/wordprocessingShape" mc:Ignorable="w14 w15 w16se w16cid w16 w16cex w16sdtdh wp14">
+  <w:p>
+    <w:pPr>
+      <w:pStyle w:val="af"/>
+    </w:pPr>
+  </w:p>
+</w:ftr>
+</file>
+
+<file path=word/footnotes.xml><?xml version="1.0" encoding="utf-8"?>
+<w:footnotes xmlns:wpc="http://schemas.microsoft.com/office/word/2010/wordprocessingCanvas" xmlns:cx="http://schemas.microsoft.com/office/drawing/2014/chartex" xmlns:cx1="http://schemas.microsoft.com/office/drawing/2015/9/8/chartex" xmlns:cx2="http://schemas.microsoft.com/office/drawing/2015/10/21/chartex" xmlns:cx3="http://schemas.microsoft.com/office/drawing/2016/5/9/chartex" xmlns:cx4="http://schemas.microsoft.com/office/drawing/2016/5/10/chartex" xmlns:cx5="http://schemas.microsoft.com/office/drawing/2016/5/11/chartex" xmlns:cx6="http://schemas.microsoft.com/office/drawing/2016/5/12/chartex" xmlns:cx7="http://schemas.microsoft.com/office/drawing/2016/5/13/chartex" xmlns:cx8="http://schemas.microsoft.com/office/drawing/2016/5/14/chartex" xmlns:mc="http://schemas.openxmlformats.org/markup-compatibility/2006" xmlns:aink="http://schemas.microsoft.com/office/drawing/2016/ink" xmlns:am3d="http://schemas.microsoft.com/office/drawing/2017/model3d" xmlns:o="urn:schemas-microsoft-com:office:office" xmlns:oel="http://schemas.microsoft.com/office/2019/extlst" xmlns:r="http://schemas.openxmlformats.org/officeDocument/2006/relationships" xmlns:m="http://schemas.openxmlformats.org/officeDocument/2006/math" xmlns:v="urn:schemas-microsoft-com:vml" xmlns:wp14="http://schemas.microsoft.com/office/word/2010/wordprocessingDrawing" xmlns:wp="http://schemas.openxmlformats.org/drawingml/2006/wordprocessingDrawing" xmlns:w10="urn:schemas-microsoft-com:office:word" xmlns:w="http://schemas.openxmlformats.org/wordprocessingml/2006/main" xmlns:w14="http://schemas.microsoft.com/office/word/2010/wordml" xmlns:w15="http://schemas.microsoft.com/office/word/2012/wordml" xmlns:w16cex="http://schemas.microsoft.com/office/word/2018/wordml/cex" xmlns:w16cid="http://schemas.microsoft.com/office/word/2016/wordml/cid" xmlns:w16="http://schemas.microsoft.com/office/word/2018/wordml" xmlns:w16sdtdh="http://schemas.microsoft.com/office/word/2020/wordml/sdtdatahash" xmlns:w16se="http://schemas.microsoft.com/office/word/2015/wordml/symex" xmlns:wpg="http://schemas.microsoft.com/office/word/2010/wordprocessingGroup" xmlns:wpi="http://schemas.microsoft.com/office/word/2010/wordprocessingInk" xmlns:wne="http://schemas.microsoft.com/office/word/2006/wordml" xmlns:wps="http://schemas.microsoft.com/office/word/2010/wordprocessingShape" mc:Ignorable="w14 w15 w16se w16cid w16 w16cex w16sdtdh wp14">
+  <w:footnote w:type="separator" w:id="-1">
+    <w:p>
+      <w:r>
+        <w:separator/>
+      </w:r>
+    </w:p>
+  </w:footnote>
+  <w:footnote w:type="continuationSeparator" w:id="0">
+    <w:p>
+      <w:r>
+        <w:continuationSeparator/>
+      </w:r>
+    </w:p>
+  </w:footnote>
+</w:footnotes>
+</file>
+
+<file path=word/header1.xml><?xml version="1.0" encoding="utf-8"?>
+<w:hdr xmlns:wpc="http://schemas.microsoft.com/office/word/2010/wordprocessingCanvas" xmlns:cx="http://schemas.microsoft.com/office/drawing/2014/chartex" xmlns:cx1="http://schemas.microsoft.com/office/drawing/2015/9/8/chartex" xmlns:cx2="http://schemas.microsoft.com/office/drawing/2015/10/21/chartex" xmlns:cx3="http://schemas.microsoft.com/office/drawing/2016/5/9/chartex" xmlns:cx4="http://schemas.microsoft.com/office/drawing/2016/5/10/chartex" xmlns:cx5="http://schemas.microsoft.com/office/drawing/2016/5/11/chartex" xmlns:cx6="http://schemas.microsoft.com/office/drawing/2016/5/12/chartex" xmlns:cx7="http://schemas.microsoft.com/office/drawing/2016/5/13/chartex" xmlns:cx8="http://schemas.microsoft.com/office/drawing/2016/5/14/chartex" xmlns:mc="http://schemas.openxmlformats.org/markup-compatibility/2006" xmlns:aink="http://schemas.microsoft.com/office/drawing/2016/ink" xmlns:am3d="http://schemas.microsoft.com/office/drawing/2017/model3d" xmlns:o="urn:schemas-microsoft-com:office:office" xmlns:oel="http://schemas.microsoft.com/office/2019/extlst" xmlns:r="http://schemas.openxmlformats.org/officeDocument/2006/relationships" xmlns:m="http://schemas.openxmlformats.org/officeDocument/2006/math" xmlns:v="urn:schemas-microsoft-com:vml" xmlns:wp14="http://schemas.microsoft.com/office/word/2010/wordprocessingDrawing" xmlns:wp="http://schemas.openxmlformats.org/drawingml/2006/wordprocessingDrawing" xmlns:w10="urn:schemas-microsoft-com:office:word" xmlns:w="http://schemas.openxmlformats.org/wordprocessingml/2006/main" xmlns:w14="http://schemas.microsoft.com/office/word/2010/wordml" xmlns:w15="http://schemas.microsoft.com/office/word/2012/wordml" xmlns:w16cex="http://schemas.microsoft.com/office/word/2018/wordml/cex" xmlns:w16cid="http://schemas.microsoft.com/office/word/2016/wordml/cid" xmlns:w16="http://schemas.microsoft.com/office/word/2018/wordml" xmlns:w16sdtdh="http://schemas.microsoft.com/office/word/2020/wordml/sdtdatahash" xmlns:w16se="http://schemas.microsoft.com/office/word/2015/wordml/symex" xmlns:wpg="http://schemas.microsoft.com/office/word/2010/wordprocessingGroup" xmlns:wpi="http://schemas.microsoft.com/office/word/2010/wordprocessingInk" xmlns:wne="http://schemas.microsoft.com/office/word/2006/wordml" xmlns:wps="http://schemas.microsoft.com/office/word/2010/wordprocessingShape" mc:Ignorable="w14 w15 w16se w16cid w16 w16cex w16sdtdh wp14">
+  <w:p>
+    <w:pPr>
+      <w:pStyle w:val="ad"/>
+    </w:pPr>
+  </w:p>
+</w:hdr>
+</file>
+
+<file path=word/header2.xml><?xml version="1.0" encoding="utf-8"?>
+<w:hdr xmlns:wpc="http://schemas.microsoft.com/office/word/2010/wordprocessingCanvas" xmlns:cx="http://schemas.microsoft.com/office/drawing/2014/chartex" xmlns:cx1="http://schemas.microsoft.com/office/drawing/2015/9/8/chartex" xmlns:cx2="http://schemas.microsoft.com/office/drawing/2015/10/21/chartex" xmlns:cx3="http://schemas.microsoft.com/office/drawing/2016/5/9/chartex" xmlns:cx4="http://schemas.microsoft.com/office/drawing/2016/5/10/chartex" xmlns:cx5="http://schemas.microsoft.com/office/drawing/2016/5/11/chartex" xmlns:cx6="http://schemas.microsoft.com/office/drawing/2016/5/12/chartex" xmlns:cx7="http://schemas.microsoft.com/office/drawing/2016/5/13/chartex" xmlns:cx8="http://schemas.microsoft.com/office/drawing/2016/5/14/chartex" xmlns:mc="http://schemas.openxmlformats.org/markup-compatibility/2006" xmlns:aink="http://schemas.microsoft.com/office/drawing/2016/ink" xmlns:am3d="http://schemas.microsoft.com/office/drawing/2017/model3d" xmlns:o="urn:schemas-microsoft-com:office:office" xmlns:oel="http://schemas.microsoft.com/office/2019/extlst" xmlns:r="http://schemas.openxmlformats.org/officeDocument/2006/relationships" xmlns:m="http://schemas.openxmlformats.org/officeDocument/2006/math" xmlns:v="urn:schemas-microsoft-com:vml" xmlns:wp14="http://schemas.microsoft.com/office/word/2010/wordprocessingDrawing" xmlns:wp="http://schemas.openxmlformats.org/drawingml/2006/wordprocessingDrawing" xmlns:w10="urn:schemas-microsoft-com:office:word" xmlns:w="http://schemas.openxmlformats.org/wordprocessingml/2006/main" xmlns:w14="http://schemas.microsoft.com/office/word/2010/wordml" xmlns:w15="http://schemas.microsoft.com/office/word/2012/wordml" xmlns:w16cex="http://schemas.microsoft.com/office/word/2018/wordml/cex" xmlns:w16cid="http://schemas.microsoft.com/office/word/2016/wordml/cid" xmlns:w16="http://schemas.microsoft.com/office/word/2018/wordml" xmlns:w16sdtdh="http://schemas.microsoft.com/office/word/2020/wordml/sdtdatahash" xmlns:w16se="http://schemas.microsoft.com/office/word/2015/wordml/symex" xmlns:wpg="http://schemas.microsoft.com/office/word/2010/wordprocessingGroup" xmlns:wpi="http://schemas.microsoft.com/office/word/2010/wordprocessingInk" xmlns:wne="http://schemas.microsoft.com/office/word/2006/wordml" xmlns:wps="http://schemas.microsoft.com/office/word/2010/wordprocessingShape" mc:Ignorable="w14 w15 w16se w16cid w16 w16cex w16sdtdh wp14">
+  <w:p>
+    <w:pPr>
+      <w:pStyle w:val="ad"/>
+    </w:pPr>
+    <w:r>
+      <w:rPr>
+        <w:noProof/>
+      </w:rPr>
+      <w:drawing>
+        <wp:inline distT="0" distB="0" distL="0" distR="0" wp14:anchorId="4B484157" wp14:editId="59D77BAF">
+          <wp:extent cx="1009650" cy="666750"/>
+          <wp:effectExtent l="0" t="0" r="0" b="0"/>
+          <wp:docPr id="2146608096" name="图片 1"/>
+          <wp:cNvGraphicFramePr>
+            <a:graphicFrameLocks xmlns:a="http://schemas.openxmlformats.org/drawingml/2006/main" noChangeAspect="1"/>
+          </wp:cNvGraphicFramePr>
+          <a:graphic xmlns:a="http://schemas.openxmlformats.org/drawingml/2006/main">
+            <a:graphicData uri="http://schemas.openxmlformats.org/drawingml/2006/picture">
+              <pic:pic xmlns:pic="http://schemas.openxmlformats.org/drawingml/2006/picture">
+                <pic:nvPicPr>
+                  <pic:cNvPr id="0" name="Picture 2"/>
+                  <pic:cNvPicPr>
+                    <a:picLocks noChangeAspect="1" noChangeArrowheads="1"/>
+                  </pic:cNvPicPr>
+                </pic:nvPicPr>
+                <pic:blipFill>
+                  <a:blip r:embed="rId1">
+                    <a:extLst>
+                      <a:ext uri="{28A0092B-C50C-407E-A947-70E740481C1C}">
+                        <a14:useLocalDpi xmlns:a14="http://schemas.microsoft.com/office/drawing/2010/main" val="0"/>
+                      </a:ext>
+                    </a:extLst>
+                  </a:blip>
+                  <a:srcRect/>
+                  <a:stretch>
+                    <a:fillRect/>
+                  </a:stretch>
+                </pic:blipFill>
+                <pic:spPr bwMode="auto">
+                  <a:xfrm>
+                    <a:off x="0" y="0"/>
+                    <a:ext cx="1009650" cy="666750"/>
+                  </a:xfrm>
+                  <a:prstGeom prst="rect">
+                    <a:avLst/>
+                  </a:prstGeom>
+                  <a:noFill/>
+                  <a:ln>
+                    <a:noFill/>
+                  </a:ln>
+                </pic:spPr>
+              </pic:pic>
+            </a:graphicData>
+          </a:graphic>
+        </wp:inline>
+      </w:drawing>
+    </w:r>
+  </w:p>
+</w:hdr>
+</file>
+
+<file path=word/header3.xml><?xml version="1.0" encoding="utf-8"?>
+<w:hdr xmlns:wpc="http://schemas.microsoft.com/office/word/2010/wordprocessingCanvas" xmlns:cx="http://schemas.microsoft.com/office/drawing/2014/chartex" xmlns:cx1="http://schemas.microsoft.com/office/drawing/2015/9/8/chartex" xmlns:cx2="http://schemas.microsoft.com/office/drawing/2015/10/21/chartex" xmlns:cx3="http://schemas.microsoft.com/office/drawing/2016/5/9/chartex" xmlns:cx4="http://schemas.microsoft.com/office/drawing/2016/5/10/chartex" xmlns:cx5="http://schemas.microsoft.com/office/drawing/2016/5/11/chartex" xmlns:cx6="http://schemas.microsoft.com/office/drawing/2016/5/12/chartex" xmlns:cx7="http://schemas.microsoft.com/office/drawing/2016/5/13/chartex" xmlns:cx8="http://schemas.microsoft.com/office/drawing/2016/5/14/chartex" xmlns:mc="http://schemas.openxmlformats.org/markup-compatibility/2006" xmlns:aink="http://schemas.microsoft.com/office/drawing/2016/ink" xmlns:am3d="http://schemas.microsoft.com/office/drawing/2017/model3d" xmlns:o="urn:schemas-microsoft-com:office:office" xmlns:oel="http://schemas.microsoft.com/office/2019/extlst" xmlns:r="http://schemas.openxmlformats.org/officeDocument/2006/relationships" xmlns:m="http://schemas.openxmlformats.org/officeDocument/2006/math" xmlns:v="urn:schemas-microsoft-com:vml" xmlns:wp14="http://schemas.microsoft.com/office/word/2010/wordprocessingDrawing" xmlns:wp="http://schemas.openxmlformats.org/drawingml/2006/wordprocessingDrawing" xmlns:w10="urn:schemas-microsoft-com:office:word" xmlns:w="http://schemas.openxmlformats.org/wordprocessingml/2006/main" xmlns:w14="http://schemas.microsoft.com/office/word/2010/wordml" xmlns:w15="http://schemas.microsoft.com/office/word/2012/wordml" xmlns:w16cex="http://schemas.microsoft.com/office/word/2018/wordml/cex" xmlns:w16cid="http://schemas.microsoft.com/office/word/2016/wordml/cid" xmlns:w16="http://schemas.microsoft.com/office/word/2018/wordml" xmlns:w16sdtdh="http://schemas.microsoft.com/office/word/2020/wordml/sdtdatahash" xmlns:w16se="http://schemas.microsoft.com/office/word/2015/wordml/symex" xmlns:wpg="http://schemas.microsoft.com/office/word/2010/wordprocessingGroup" xmlns:wpi="http://schemas.microsoft.com/office/word/2010/wordprocessingInk" xmlns:wne="http://schemas.microsoft.com/office/word/2006/wordml" xmlns:wps="http://schemas.microsoft.com/office/word/2010/wordprocessingShape" mc:Ignorable="w14 w15 w16se w16cid w16 w16cex w16sdtdh wp14">
+  <w:p>
+    <w:pPr>
+      <w:pStyle w:val="ad"/>
+    </w:pPr>
+  </w:p>
+</w:hdr>
+</file>
+
 <file path=word/numbering.xml><?xml version="1.0" encoding="utf-8"?>
-<w:numbering xmlns:wpc="http://schemas.microsoft.com/office/word/2010/wordprocessingCanvas" xmlns:cx="http://schemas.microsoft.com/office/drawing/2014/chartex" xmlns:cx1="http://schemas.microsoft.com/office/drawing/2015/9/8/chartex" xmlns:cx2="http://schemas.microsoft.com/office/drawing/2015/10/21/chartex" xmlns:cx3="http://schemas.microsoft.com/office/drawing/2016/5/9/chartex" xmlns:cx4="http://schemas.microsoft.com/office/drawing/2016/5/10/chartex" xmlns:cx5="http://schemas.microsoft.com/office/drawing/2016/5/11/chartex" xmlns:cx6="http://schemas.microsoft.com/office/drawing/2016/5/12/chartex" xmlns:cx7="http://schemas.microsoft.com/office/drawing/2016/5/13/chartex" xmlns:cx8="http://schemas.microsoft.com/office/drawing/2016/5/14/chartex" xmlns:mc="http://schemas.openxmlformats.org/markup-compatibility/2006" xmlns:aink="http://schemas.microsoft.com/office/drawing/2016/ink" xmlns:am3d="http://schemas.microsoft.com/office/drawing/2017/model3d" xmlns:o="urn:schemas-microsoft-com:office:office" xmlns:r="http://schemas.openxmlformats.org/officeDocument/2006/relationships" xmlns:m="http://schemas.openxmlformats.org/officeDocument/2006/math" xmlns:v="urn:schemas-microsoft-com:vml" xmlns:wp14="http://schemas.microsoft.com/office/word/2010/wordprocessingDrawing" xmlns:wp="http://schemas.openxmlformats.org/drawingml/2006/wordprocessingDrawing" xmlns:w10="urn:schemas-microsoft-com:office:word" xmlns:w="http://schemas.openxmlformats.org/wordprocessingml/2006/main" xmlns:w14="http://schemas.microsoft.com/office/word/2010/wordml" xmlns:w15="http://schemas.microsoft.com/office/word/2012/wordml" xmlns:w16cex="http://schemas.microsoft.com/office/word/2018/wordml/cex" xmlns:w16cid="http://schemas.microsoft.com/office/word/2016/wordml/cid" xmlns:w16="http://schemas.microsoft.com/office/word/2018/wordml" xmlns:w16se="http://schemas.microsoft.com/office/word/2015/wordml/symex" xmlns:wpg="http://schemas.microsoft.com/office/word/2010/wordprocessingGroup" xmlns:wpi="http://schemas.microsoft.com/office/word/2010/wordprocessingInk" xmlns:wne="http://schemas.microsoft.com/office/word/2006/wordml" xmlns:wps="http://schemas.microsoft.com/office/word/2010/wordprocessingShape" mc:Ignorable="w14 w15 w16se w16cid w16 w16cex wp14">
+<w:numbering xmlns:wpc="http://schemas.microsoft.com/office/word/2010/wordprocessingCanvas" xmlns:cx="http://schemas.microsoft.com/office/drawing/2014/chartex" xmlns:cx1="http://schemas.microsoft.com/office/drawing/2015/9/8/chartex" xmlns:cx2="http://schemas.microsoft.com/office/drawing/2015/10/21/chartex" xmlns:cx3="http://schemas.microsoft.com/office/drawing/2016/5/9/chartex" xmlns:cx4="http://schemas.microsoft.com/office/drawing/2016/5/10/chartex" xmlns:cx5="http://schemas.microsoft.com/office/drawing/2016/5/11/chartex" xmlns:cx6="http://schemas.microsoft.com/office/drawing/2016/5/12/chartex" xmlns:cx7="http://schemas.microsoft.com/office/drawing/2016/5/13/chartex" xmlns:cx8="http://schemas.microsoft.com/office/drawing/2016/5/14/chartex" xmlns:mc="http://schemas.openxmlformats.org/markup-compatibility/2006" xmlns:aink="http://schemas.microsoft.com/office/drawing/2016/ink" xmlns:am3d="http://schemas.microsoft.com/office/drawing/2017/model3d" xmlns:o="urn:schemas-microsoft-com:office:office" xmlns:oel="http://schemas.microsoft.com/office/2019/extlst" xmlns:r="http://schemas.openxmlformats.org/officeDocument/2006/relationships" xmlns:m="http://schemas.openxmlformats.org/officeDocument/2006/math" xmlns:v="urn:schemas-microsoft-com:vml" xmlns:wp14="http://schemas.microsoft.com/office/word/2010/wordprocessingDrawing" xmlns:wp="http://schemas.openxmlformats.org/drawingml/2006/wordprocessingDrawing" xmlns:w10="urn:schemas-microsoft-com:office:word" xmlns:w="http://schemas.openxmlformats.org/wordprocessingml/2006/main" xmlns:w14="http://schemas.microsoft.com/office/word/2010/wordml" xmlns:w15="http://schemas.microsoft.com/office/word/2012/wordml" xmlns:w16cex="http://schemas.microsoft.com/office/word/2018/wordml/cex" xmlns:w16cid="http://schemas.microsoft.com/office/word/2016/wordml/cid" xmlns:w16="http://schemas.microsoft.com/office/word/2018/wordml" xmlns:w16sdtdh="http://schemas.microsoft.com/office/word/2020/wordml/sdtdatahash" xmlns:w16se="http://schemas.microsoft.com/office/word/2015/wordml/symex" xmlns:wpg="http://schemas.microsoft.com/office/word/2010/wordprocessingGroup" xmlns:wpi="http://schemas.microsoft.com/office/word/2010/wordprocessingInk" xmlns:wne="http://schemas.microsoft.com/office/word/2006/wordml" xmlns:wps="http://schemas.microsoft.com/office/word/2010/wordprocessingShape" mc:Ignorable="w14 w15 w16se w16cid w16 w16cex w16sdtdh wp14">
   <w:abstractNum w:abstractNumId="0" w15:restartNumberingAfterBreak="0">
     <w:nsid w:val="0AED2C29"/>
     <w:multiLevelType w:val="multilevel"/>
@@ -436,14 +593,14 @@
       <w:lvlJc w:val="left"/>
     </w:lvl>
   </w:abstractNum>
-  <w:num w:numId="1">
+  <w:num w:numId="1" w16cid:durableId="1592350967">
     <w:abstractNumId w:val="0"/>
   </w:num>
 </w:numbering>
 </file>
 
 <file path=word/people.xml><?xml version="1.0" encoding="utf-8"?>
-<w15:people xmlns:wpc="http://schemas.microsoft.com/office/word/2010/wordprocessingCanvas" xmlns:cx="http://schemas.microsoft.com/office/drawing/2014/chartex" xmlns:cx1="http://schemas.microsoft.com/office/drawing/2015/9/8/chartex" xmlns:cx2="http://schemas.microsoft.com/office/drawing/2015/10/21/chartex" xmlns:cx3="http://schemas.microsoft.com/office/drawing/2016/5/9/chartex" xmlns:cx4="http://schemas.microsoft.com/office/drawing/2016/5/10/chartex" xmlns:cx5="http://schemas.microsoft.com/office/drawing/2016/5/11/chartex" xmlns:cx6="http://schemas.microsoft.com/office/drawing/2016/5/12/chartex" xmlns:cx7="http://schemas.microsoft.com/office/drawing/2016/5/13/chartex" xmlns:cx8="http://schemas.microsoft.com/office/drawing/2016/5/14/chartex" xmlns:mc="http://schemas.openxmlformats.org/markup-compatibility/2006" xmlns:aink="http://schemas.microsoft.com/office/drawing/2016/ink" xmlns:am3d="http://schemas.microsoft.com/office/drawing/2017/model3d" xmlns:o="urn:schemas-microsoft-com:office:office" xmlns:r="http://schemas.openxmlformats.org/officeDocument/2006/relationships" xmlns:m="http://schemas.openxmlformats.org/officeDocument/2006/math" xmlns:v="urn:schemas-microsoft-com:vml" xmlns:wp14="http://schemas.microsoft.com/office/word/2010/wordprocessingDrawing" xmlns:wp="http://schemas.openxmlformats.org/drawingml/2006/wordprocessingDrawing" xmlns:w10="urn:schemas-microsoft-com:office:word" xmlns:w="http://schemas.openxmlformats.org/wordprocessingml/2006/main" xmlns:w14="http://schemas.microsoft.com/office/word/2010/wordml" xmlns:w15="http://schemas.microsoft.com/office/word/2012/wordml" xmlns:w16cex="http://schemas.microsoft.com/office/word/2018/wordml/cex" xmlns:w16cid="http://schemas.microsoft.com/office/word/2016/wordml/cid" xmlns:w16="http://schemas.microsoft.com/office/word/2018/wordml" xmlns:w16se="http://schemas.microsoft.com/office/word/2015/wordml/symex" xmlns:wpg="http://schemas.microsoft.com/office/word/2010/wordprocessingGroup" xmlns:wpi="http://schemas.microsoft.com/office/word/2010/wordprocessingInk" xmlns:wne="http://schemas.microsoft.com/office/word/2006/wordml" xmlns:wps="http://schemas.microsoft.com/office/word/2010/wordprocessingShape" mc:Ignorable="w14 w15 w16se w16cid w16 w16cex wp14">
+<w15:people xmlns:wpc="http://schemas.microsoft.com/office/word/2010/wordprocessingCanvas" xmlns:cx="http://schemas.microsoft.com/office/drawing/2014/chartex" xmlns:cx1="http://schemas.microsoft.com/office/drawing/2015/9/8/chartex" xmlns:cx2="http://schemas.microsoft.com/office/drawing/2015/10/21/chartex" xmlns:cx3="http://schemas.microsoft.com/office/drawing/2016/5/9/chartex" xmlns:cx4="http://schemas.microsoft.com/office/drawing/2016/5/10/chartex" xmlns:cx5="http://schemas.microsoft.com/office/drawing/2016/5/11/chartex" xmlns:cx6="http://schemas.microsoft.com/office/drawing/2016/5/12/chartex" xmlns:cx7="http://schemas.microsoft.com/office/drawing/2016/5/13/chartex" xmlns:cx8="http://schemas.microsoft.com/office/drawing/2016/5/14/chartex" xmlns:mc="http://schemas.openxmlformats.org/markup-compatibility/2006" xmlns:aink="http://schemas.microsoft.com/office/drawing/2016/ink" xmlns:am3d="http://schemas.microsoft.com/office/drawing/2017/model3d" xmlns:o="urn:schemas-microsoft-com:office:office" xmlns:oel="http://schemas.microsoft.com/office/2019/extlst" xmlns:r="http://schemas.openxmlformats.org/officeDocument/2006/relationships" xmlns:m="http://schemas.openxmlformats.org/officeDocument/2006/math" xmlns:v="urn:schemas-microsoft-com:vml" xmlns:wp14="http://schemas.microsoft.com/office/word/2010/wordprocessingDrawing" xmlns:wp="http://schemas.openxmlformats.org/drawingml/2006/wordprocessingDrawing" xmlns:w10="urn:schemas-microsoft-com:office:word" xmlns:w="http://schemas.openxmlformats.org/wordprocessingml/2006/main" xmlns:w14="http://schemas.microsoft.com/office/word/2010/wordml" xmlns:w15="http://schemas.microsoft.com/office/word/2012/wordml" xmlns:w16cex="http://schemas.microsoft.com/office/word/2018/wordml/cex" xmlns:w16cid="http://schemas.microsoft.com/office/word/2016/wordml/cid" xmlns:w16="http://schemas.microsoft.com/office/word/2018/wordml" xmlns:w16sdtdh="http://schemas.microsoft.com/office/word/2020/wordml/sdtdatahash" xmlns:w16se="http://schemas.microsoft.com/office/word/2015/wordml/symex" xmlns:wpg="http://schemas.microsoft.com/office/word/2010/wordprocessingGroup" xmlns:wpi="http://schemas.microsoft.com/office/word/2010/wordprocessingInk" xmlns:wne="http://schemas.microsoft.com/office/word/2006/wordml" xmlns:wps="http://schemas.microsoft.com/office/word/2010/wordprocessingShape" mc:Ignorable="w14 w15 w16se w16cid w16 w16cex w16sdtdh wp14">
   <w15:person w15:author="Administrator">
     <w15:presenceInfo w15:providerId="None" w15:userId="Administrator"/>
   </w15:person>
@@ -451,7 +608,7 @@
 </file>
 
 <file path=word/styles.xml><?xml version="1.0" encoding="utf-8"?>
-<w:styles xmlns:mc="http://schemas.openxmlformats.org/markup-compatibility/2006" xmlns:r="http://schemas.openxmlformats.org/officeDocument/2006/relationships" xmlns:w="http://schemas.openxmlformats.org/wordprocessingml/2006/main" xmlns:w14="http://schemas.microsoft.com/office/word/2010/wordml" xmlns:w15="http://schemas.microsoft.com/office/word/2012/wordml" xmlns:w16cex="http://schemas.microsoft.com/office/word/2018/wordml/cex" xmlns:w16cid="http://schemas.microsoft.com/office/word/2016/wordml/cid" xmlns:w16="http://schemas.microsoft.com/office/word/2018/wordml" xmlns:w16se="http://schemas.microsoft.com/office/word/2015/wordml/symex" mc:Ignorable="w14 w15 w16se w16cid w16 w16cex">
+<w:styles xmlns:mc="http://schemas.openxmlformats.org/markup-compatibility/2006" xmlns:r="http://schemas.openxmlformats.org/officeDocument/2006/relationships" xmlns:w="http://schemas.openxmlformats.org/wordprocessingml/2006/main" xmlns:w14="http://schemas.microsoft.com/office/word/2010/wordml" xmlns:w15="http://schemas.microsoft.com/office/word/2012/wordml" xmlns:w16cex="http://schemas.microsoft.com/office/word/2018/wordml/cex" xmlns:w16cid="http://schemas.microsoft.com/office/word/2016/wordml/cid" xmlns:w16="http://schemas.microsoft.com/office/word/2018/wordml" xmlns:w16sdtdh="http://schemas.microsoft.com/office/word/2020/wordml/sdtdatahash" xmlns:w16se="http://schemas.microsoft.com/office/word/2015/wordml/symex" mc:Ignorable="w14 w15 w16se w16cid w16 w16cex w16sdtdh">
   <w:docDefaults>
     <w:rPrDefault>
       <w:rPr>
@@ -567,6 +724,7 @@
     <w:lsdException w:name="HTML Sample" w:semiHidden="1" w:unhideWhenUsed="1"/>
     <w:lsdException w:name="HTML Typewriter" w:semiHidden="1" w:unhideWhenUsed="1"/>
     <w:lsdException w:name="HTML Variable" w:semiHidden="1" w:unhideWhenUsed="1"/>
+    <w:lsdException w:name="Normal Table" w:semiHidden="1" w:unhideWhenUsed="1"/>
     <w:lsdException w:name="annotation subject" w:semiHidden="1" w:unhideWhenUsed="1"/>
     <w:lsdException w:name="No List" w:semiHidden="1" w:unhideWhenUsed="1"/>
     <w:lsdException w:name="Outline List 1" w:semiHidden="1" w:unhideWhenUsed="1"/>
@@ -609,8 +767,11 @@
     <w:lsdException w:name="Table Contemporary" w:semiHidden="1" w:unhideWhenUsed="1"/>
     <w:lsdException w:name="Table Elegant" w:semiHidden="1" w:unhideWhenUsed="1"/>
     <w:lsdException w:name="Table Professional" w:semiHidden="1" w:unhideWhenUsed="1"/>
+    <w:lsdException w:name="Table Subtle 1" w:semiHidden="1" w:unhideWhenUsed="1"/>
     <w:lsdException w:name="Table Subtle 2" w:semiHidden="1" w:unhideWhenUsed="1"/>
     <w:lsdException w:name="Table Web 1" w:semiHidden="1" w:unhideWhenUsed="1"/>
+    <w:lsdException w:name="Table Web 2" w:semiHidden="1" w:unhideWhenUsed="1"/>
+    <w:lsdException w:name="Table Web 3" w:semiHidden="1" w:unhideWhenUsed="1"/>
     <w:lsdException w:name="Balloon Text" w:semiHidden="1" w:unhideWhenUsed="1"/>
     <w:lsdException w:name="Table Grid" w:uiPriority="39"/>
     <w:lsdException w:name="Table Theme" w:semiHidden="1" w:unhideWhenUsed="1"/>
@@ -1274,6 +1435,67 @@
         <w:insideV w:val="single" w:sz="4" w:space="0" w:color="auto"/>
       </w:tblBorders>
     </w:tblPr>
+  </w:style>
+  <w:style w:type="paragraph" w:styleId="ad">
+    <w:name w:val="header"/>
+    <w:basedOn w:val="a"/>
+    <w:link w:val="ae"/>
+    <w:uiPriority w:val="99"/>
+    <w:unhideWhenUsed/>
+    <w:rsid w:val="00AF214D"/>
+    <w:pPr>
+      <w:tabs>
+        <w:tab w:val="center" w:pos="4153"/>
+        <w:tab w:val="right" w:pos="8306"/>
+      </w:tabs>
+      <w:snapToGrid w:val="0"/>
+      <w:jc w:val="center"/>
+    </w:pPr>
+    <w:rPr>
+      <w:sz w:val="18"/>
+      <w:szCs w:val="18"/>
+    </w:rPr>
+  </w:style>
+  <w:style w:type="character" w:customStyle="1" w:styleId="ae">
+    <w:name w:val="页眉 字符"/>
+    <w:basedOn w:val="a0"/>
+    <w:link w:val="ad"/>
+    <w:uiPriority w:val="99"/>
+    <w:rsid w:val="00AF214D"/>
+    <w:rPr>
+      <w:sz w:val="18"/>
+      <w:szCs w:val="18"/>
+    </w:rPr>
+  </w:style>
+  <w:style w:type="paragraph" w:styleId="af">
+    <w:name w:val="footer"/>
+    <w:basedOn w:val="a"/>
+    <w:link w:val="af0"/>
+    <w:uiPriority w:val="99"/>
+    <w:unhideWhenUsed/>
+    <w:rsid w:val="00AF214D"/>
+    <w:pPr>
+      <w:tabs>
+        <w:tab w:val="center" w:pos="4153"/>
+        <w:tab w:val="right" w:pos="8306"/>
+      </w:tabs>
+      <w:snapToGrid w:val="0"/>
+    </w:pPr>
+    <w:rPr>
+      <w:sz w:val="18"/>
+      <w:szCs w:val="18"/>
+    </w:rPr>
+  </w:style>
+  <w:style w:type="character" w:customStyle="1" w:styleId="af0">
+    <w:name w:val="页脚 字符"/>
+    <w:basedOn w:val="a0"/>
+    <w:link w:val="af"/>
+    <w:uiPriority w:val="99"/>
+    <w:rsid w:val="00AF214D"/>
+    <w:rPr>
+      <w:sz w:val="18"/>
+      <w:szCs w:val="18"/>
+    </w:rPr>
   </w:style>
 </w:styles>
 </file>

</xml_diff>